<commit_message>
Food Items - Oscar
Added food items to project
</commit_message>
<xml_diff>
--- a/docs/Meeting Notes.docx
+++ b/docs/Meeting Notes.docx
@@ -725,17 +725,419 @@
         <w:t>All – Combine all elements of level for demo</w:t>
       </w:r>
       <w:r>
-        <w:t xml:space="preserve"> a.k.</w:t>
+        <w:t xml:space="preserve"> a.k.a Complete Level 1</w:t>
+      </w:r>
+    </w:p>
+    <w:p>
+      <w:pPr>
+        <w:spacing w:after="0"/>
+      </w:pPr>
+    </w:p>
+    <w:p>
+      <w:pPr>
+        <w:spacing w:after="0"/>
+        <w:jc w:val="center"/>
+        <w:rPr>
+          <w:b/>
+          <w:sz w:val="48"/>
+          <w:szCs w:val="48"/>
+        </w:rPr>
+      </w:pPr>
+      <w:r>
+        <w:rPr>
+          <w:b/>
+          <w:sz w:val="48"/>
+          <w:szCs w:val="48"/>
+        </w:rPr>
+        <w:t>Meeting 9-29</w:t>
+      </w:r>
+      <w:r>
+        <w:rPr>
+          <w:b/>
+          <w:sz w:val="48"/>
+          <w:szCs w:val="48"/>
+        </w:rPr>
+        <w:t>-14</w:t>
+      </w:r>
+    </w:p>
+    <w:p>
+      <w:pPr>
+        <w:spacing w:after="0"/>
+        <w:rPr>
+          <w:szCs w:val="24"/>
+        </w:rPr>
+      </w:pPr>
+      <w:r>
+        <w:rPr>
+          <w:szCs w:val="24"/>
+        </w:rPr>
+        <w:t>Meeting was held to talk about progress that has been made:</w:t>
+      </w:r>
+    </w:p>
+    <w:p>
+      <w:pPr>
+        <w:spacing w:after="0"/>
+      </w:pPr>
+    </w:p>
+    <w:p>
+      <w:pPr>
+        <w:spacing w:after="0"/>
+        <w:jc w:val="both"/>
+      </w:pPr>
+      <w:r>
+        <w:t>Joseph – got UI to work at specific spot</w:t>
+      </w:r>
+    </w:p>
+    <w:p>
+      <w:pPr>
+        <w:spacing w:after="0"/>
+        <w:jc w:val="both"/>
+      </w:pPr>
+      <w:r>
+        <w:t>Tariq – Button creation, animation, and sfx complete</w:t>
+      </w:r>
+    </w:p>
+    <w:p>
+      <w:pPr>
+        <w:spacing w:after="0"/>
+        <w:jc w:val="both"/>
+      </w:pPr>
+      <w:r>
+        <w:t>Ernie – Handling Output of UI on screen</w:t>
+      </w:r>
+    </w:p>
+    <w:p>
+      <w:pPr>
+        <w:spacing w:after="0"/>
+        <w:jc w:val="both"/>
+      </w:pPr>
+      <w:r>
+        <w:t>Kasun – still working on room</w:t>
+      </w:r>
+    </w:p>
+    <w:p>
+      <w:pPr>
+        <w:spacing w:after="0"/>
+        <w:jc w:val="both"/>
+      </w:pPr>
+      <w:r>
+        <w:t>Danny – UI full screen, camera &amp; controller is paused during UI display</w:t>
+      </w:r>
+    </w:p>
+    <w:p>
+      <w:pPr>
+        <w:spacing w:after="0"/>
+        <w:jc w:val="both"/>
+      </w:pPr>
+      <w:r>
+        <w:t>Pech – still working on picture</w:t>
+      </w:r>
+    </w:p>
+    <w:p>
+      <w:pPr>
+        <w:spacing w:after="0"/>
+        <w:jc w:val="both"/>
+      </w:pPr>
+      <w:r>
+        <w:t>Oscar – got arms to correct position</w:t>
+      </w:r>
+    </w:p>
+    <w:p>
+      <w:pPr>
+        <w:spacing w:after="0"/>
+        <w:jc w:val="both"/>
+      </w:pPr>
+      <w:r>
+        <w:t>Abel – still working on door</w:t>
+      </w:r>
+    </w:p>
+    <w:p>
+      <w:pPr>
+        <w:spacing w:after="0"/>
+        <w:jc w:val="center"/>
+        <w:rPr>
+          <w:b/>
+          <w:sz w:val="48"/>
+          <w:szCs w:val="48"/>
+        </w:rPr>
+      </w:pPr>
+      <w:r>
+        <w:rPr>
+          <w:b/>
+          <w:sz w:val="48"/>
+          <w:szCs w:val="48"/>
+        </w:rPr>
+        <w:lastRenderedPageBreak/>
+        <w:t>Meeting 10-1</w:t>
+      </w:r>
+      <w:r>
+        <w:rPr>
+          <w:b/>
+          <w:sz w:val="48"/>
+          <w:szCs w:val="48"/>
+        </w:rPr>
+        <w:t>-14</w:t>
+      </w:r>
+    </w:p>
+    <w:p>
+      <w:pPr>
+        <w:spacing w:after="0"/>
+        <w:rPr>
+          <w:szCs w:val="24"/>
+        </w:rPr>
+      </w:pPr>
+      <w:r>
+        <w:rPr>
+          <w:szCs w:val="24"/>
+        </w:rPr>
+        <w:t>Meeting was held to talk about progress that has been made:</w:t>
+      </w:r>
+    </w:p>
+    <w:p>
+      <w:pPr>
+        <w:spacing w:after="0"/>
+        <w:jc w:val="both"/>
+      </w:pPr>
+    </w:p>
+    <w:p>
+      <w:pPr>
+        <w:spacing w:after="0"/>
+        <w:jc w:val="both"/>
+      </w:pPr>
+      <w:r>
+        <w:t>Joseph – absent</w:t>
+      </w:r>
+    </w:p>
+    <w:p>
+      <w:pPr>
+        <w:spacing w:after="0"/>
+        <w:jc w:val="both"/>
+      </w:pPr>
+      <w:r>
+        <w:t>Kasun – Finished Room</w:t>
+      </w:r>
+    </w:p>
+    <w:p>
+      <w:pPr>
+        <w:spacing w:after="0"/>
+        <w:jc w:val="both"/>
+      </w:pPr>
+      <w:r>
+        <w:t>Dani – Added buttons to bottom of UI</w:t>
+      </w:r>
+    </w:p>
+    <w:p>
+      <w:pPr>
+        <w:spacing w:after="0"/>
+        <w:jc w:val="both"/>
+      </w:pPr>
+      <w:r>
+        <w:t>Ernie – working on screen output</w:t>
+      </w:r>
+    </w:p>
+    <w:p>
+      <w:pPr>
+        <w:spacing w:after="0"/>
+        <w:jc w:val="both"/>
+      </w:pPr>
+      <w:r>
+        <w:t>Oscar – working on robot arms</w:t>
+      </w:r>
+    </w:p>
+    <w:p>
+      <w:pPr>
+        <w:spacing w:after="0"/>
+        <w:jc w:val="both"/>
+      </w:pPr>
+      <w:r>
+        <w:t xml:space="preserve">Abel </w:t>
+      </w:r>
+      <w:r>
+        <w:t>–</w:t>
+      </w:r>
+      <w:r>
+        <w:t xml:space="preserve"> </w:t>
+      </w:r>
+      <w:r>
+        <w:t>door animation completed</w:t>
+      </w:r>
+    </w:p>
+    <w:p>
+      <w:pPr>
+        <w:spacing w:after="0"/>
+        <w:jc w:val="both"/>
+      </w:pPr>
+      <w:r>
+        <w:t>Pech – working on Hello World picture</w:t>
+      </w:r>
+    </w:p>
+    <w:p>
+      <w:pPr>
+        <w:spacing w:after="0"/>
+        <w:jc w:val="both"/>
+      </w:pPr>
+      <w:r>
+        <w:t>Tariq – Updated MIT schedule and Sprint Meetings</w:t>
+      </w:r>
+    </w:p>
+    <w:p>
+      <w:pPr>
+        <w:spacing w:after="0"/>
+        <w:jc w:val="both"/>
+      </w:pPr>
+    </w:p>
+    <w:p>
+      <w:pPr>
+        <w:spacing w:after="0"/>
+        <w:jc w:val="center"/>
+        <w:rPr>
+          <w:b/>
+          <w:sz w:val="48"/>
+          <w:szCs w:val="48"/>
+        </w:rPr>
+      </w:pPr>
+      <w:r>
+        <w:rPr>
+          <w:b/>
+          <w:sz w:val="48"/>
+          <w:szCs w:val="48"/>
+        </w:rPr>
+        <w:t>Meeting 10-6</w:t>
+      </w:r>
+      <w:r>
+        <w:rPr>
+          <w:b/>
+          <w:sz w:val="48"/>
+          <w:szCs w:val="48"/>
+        </w:rPr>
+        <w:t>-14</w:t>
+      </w:r>
+    </w:p>
+    <w:p>
+      <w:pPr>
+        <w:spacing w:after="0"/>
+        <w:rPr>
+          <w:szCs w:val="24"/>
+        </w:rPr>
+      </w:pPr>
+      <w:r>
+        <w:rPr>
+          <w:szCs w:val="24"/>
+        </w:rPr>
+        <w:t>Meeting was held to talk about progress that has been made:</w:t>
+      </w:r>
+    </w:p>
+    <w:p>
+      <w:pPr>
+        <w:spacing w:after="0"/>
+        <w:jc w:val="both"/>
+      </w:pPr>
+    </w:p>
+    <w:p>
+      <w:pPr>
+        <w:spacing w:after="0"/>
+        <w:jc w:val="both"/>
+      </w:pPr>
+      <w:r>
+        <w:t xml:space="preserve">Joseph – </w:t>
+      </w:r>
+      <w:r>
+        <w:t>UI only works near panel now</w:t>
+      </w:r>
+    </w:p>
+    <w:p>
+      <w:pPr>
+        <w:spacing w:after="0"/>
+        <w:jc w:val="both"/>
+      </w:pPr>
+      <w:r>
+        <w:t xml:space="preserve">Kasun – </w:t>
+      </w:r>
+      <w:r>
+        <w:t>absent</w:t>
+      </w:r>
+    </w:p>
+    <w:p>
+      <w:pPr>
+        <w:spacing w:after="0"/>
+        <w:jc w:val="both"/>
+      </w:pPr>
+      <w:r>
+        <w:t xml:space="preserve">Dani – </w:t>
+      </w:r>
+      <w:r>
+        <w:t>fixed UI stuff and detects when user finishes puzzle</w:t>
+      </w:r>
+    </w:p>
+    <w:p>
+      <w:pPr>
+        <w:spacing w:after="0"/>
+        <w:jc w:val="both"/>
+      </w:pPr>
+      <w:r>
+        <w:t xml:space="preserve">Ernie – </w:t>
+      </w:r>
+      <w:r>
+        <w:t>absent</w:t>
+      </w:r>
+    </w:p>
+    <w:p>
+      <w:pPr>
+        <w:spacing w:after="0"/>
+        <w:jc w:val="both"/>
+      </w:pPr>
+      <w:r>
+        <w:t xml:space="preserve">Oscar – </w:t>
+      </w:r>
+      <w:r>
+        <w:t>Robot Arms are now in main project</w:t>
+      </w:r>
+    </w:p>
+    <w:p>
+      <w:pPr>
+        <w:spacing w:after="0"/>
+        <w:jc w:val="both"/>
+      </w:pPr>
+      <w:r>
+        <w:t xml:space="preserve">Abel – </w:t>
+      </w:r>
+      <w:r>
+        <w:t>Worked on Door</w:t>
+      </w:r>
+    </w:p>
+    <w:p>
+      <w:pPr>
+        <w:spacing w:after="0"/>
+        <w:jc w:val="both"/>
+      </w:pPr>
+      <w:r>
+        <w:t xml:space="preserve">Pech – </w:t>
+      </w:r>
+      <w:r>
+        <w:t>Finished Hello World picture</w:t>
+      </w:r>
+    </w:p>
+    <w:p>
+      <w:pPr>
+        <w:spacing w:after="0"/>
+        <w:jc w:val="both"/>
+      </w:pPr>
+      <w:r>
+        <w:t xml:space="preserve">Tariq – </w:t>
+      </w:r>
+      <w:r>
+        <w:t>Button press now leads</w:t>
       </w:r>
       <w:bookmarkStart w:id="0" w:name="_GoBack"/>
       <w:bookmarkEnd w:id="0"/>
       <w:r>
-        <w:t>a Complete Level 1</w:t>
-      </w:r>
-    </w:p>
-    <w:p>
-      <w:pPr>
-        <w:spacing w:after="0"/>
+        <w:t xml:space="preserve"> to door opening</w:t>
+      </w:r>
+    </w:p>
+    <w:p>
+      <w:pPr>
+        <w:spacing w:after="0"/>
+        <w:jc w:val="both"/>
       </w:pPr>
     </w:p>
     <w:p>
@@ -754,7 +1156,7 @@
           <w:sz w:val="48"/>
           <w:szCs w:val="48"/>
         </w:rPr>
-        <w:t>Meeting 9-29</w:t>
+        <w:t>Sprint Meeting 10-8</w:t>
       </w:r>
       <w:r>
         <w:rPr>
@@ -768,268 +1170,7 @@
     <w:p>
       <w:pPr>
         <w:spacing w:after="0"/>
-        <w:rPr>
-          <w:szCs w:val="24"/>
-        </w:rPr>
-      </w:pPr>
-      <w:r>
-        <w:rPr>
-          <w:szCs w:val="24"/>
-        </w:rPr>
-        <w:t>Meeting was held to talk about progress that has been made:</w:t>
-      </w:r>
-    </w:p>
-    <w:p>
-      <w:pPr>
-        <w:spacing w:after="0"/>
-      </w:pPr>
-    </w:p>
-    <w:p>
-      <w:pPr>
-        <w:spacing w:after="0"/>
-        <w:jc w:val="both"/>
-      </w:pPr>
-      <w:r>
-        <w:t>Joseph – got UI to work at specific spot</w:t>
-      </w:r>
-    </w:p>
-    <w:p>
-      <w:pPr>
-        <w:spacing w:after="0"/>
-        <w:jc w:val="both"/>
-      </w:pPr>
-      <w:r>
-        <w:t>Tariq – Button creation, animation, and sfx complete</w:t>
-      </w:r>
-    </w:p>
-    <w:p>
-      <w:pPr>
-        <w:spacing w:after="0"/>
-        <w:jc w:val="both"/>
-      </w:pPr>
-      <w:r>
-        <w:t>Ernie – Handling Output of UI on screen</w:t>
-      </w:r>
-    </w:p>
-    <w:p>
-      <w:pPr>
-        <w:spacing w:after="0"/>
-        <w:jc w:val="both"/>
-      </w:pPr>
-      <w:r>
-        <w:t>Kasun – still working on room</w:t>
-      </w:r>
-    </w:p>
-    <w:p>
-      <w:pPr>
-        <w:spacing w:after="0"/>
-        <w:jc w:val="both"/>
-      </w:pPr>
-      <w:r>
-        <w:t>Danny – UI full screen, camera &amp; controller is paused during UI display</w:t>
-      </w:r>
-    </w:p>
-    <w:p>
-      <w:pPr>
-        <w:spacing w:after="0"/>
-        <w:jc w:val="both"/>
-      </w:pPr>
-      <w:r>
-        <w:t>Pech – still working on picture</w:t>
-      </w:r>
-    </w:p>
-    <w:p>
-      <w:pPr>
-        <w:spacing w:after="0"/>
-        <w:jc w:val="both"/>
-      </w:pPr>
-      <w:r>
-        <w:t>Oscar – got arms to correct position</w:t>
-      </w:r>
-    </w:p>
-    <w:p>
-      <w:pPr>
-        <w:spacing w:after="0"/>
-        <w:jc w:val="both"/>
-      </w:pPr>
-      <w:r>
-        <w:t>Abel – still working on door</w:t>
-      </w:r>
-    </w:p>
-    <w:p>
-      <w:pPr>
-        <w:spacing w:after="0"/>
         <w:jc w:val="center"/>
-        <w:rPr>
-          <w:b/>
-          <w:sz w:val="48"/>
-          <w:szCs w:val="48"/>
-        </w:rPr>
-      </w:pPr>
-      <w:r>
-        <w:rPr>
-          <w:b/>
-          <w:sz w:val="48"/>
-          <w:szCs w:val="48"/>
-        </w:rPr>
-        <w:lastRenderedPageBreak/>
-        <w:t>Meeting 10-1</w:t>
-      </w:r>
-      <w:r>
-        <w:rPr>
-          <w:b/>
-          <w:sz w:val="48"/>
-          <w:szCs w:val="48"/>
-        </w:rPr>
-        <w:t>-14</w:t>
-      </w:r>
-    </w:p>
-    <w:p>
-      <w:pPr>
-        <w:spacing w:after="0"/>
-        <w:rPr>
-          <w:szCs w:val="24"/>
-        </w:rPr>
-      </w:pPr>
-      <w:r>
-        <w:rPr>
-          <w:szCs w:val="24"/>
-        </w:rPr>
-        <w:t>Meeting was held to talk about progress that has been made:</w:t>
-      </w:r>
-    </w:p>
-    <w:p>
-      <w:pPr>
-        <w:spacing w:after="0"/>
-        <w:jc w:val="both"/>
-      </w:pPr>
-    </w:p>
-    <w:p>
-      <w:pPr>
-        <w:spacing w:after="0"/>
-        <w:jc w:val="both"/>
-      </w:pPr>
-      <w:r>
-        <w:t>Joseph – absent</w:t>
-      </w:r>
-    </w:p>
-    <w:p>
-      <w:pPr>
-        <w:spacing w:after="0"/>
-        <w:jc w:val="both"/>
-      </w:pPr>
-      <w:r>
-        <w:t>Kasun – Finished Room</w:t>
-      </w:r>
-    </w:p>
-    <w:p>
-      <w:pPr>
-        <w:spacing w:after="0"/>
-        <w:jc w:val="both"/>
-      </w:pPr>
-      <w:r>
-        <w:t>Dani – Added buttons to bottom of UI</w:t>
-      </w:r>
-    </w:p>
-    <w:p>
-      <w:pPr>
-        <w:spacing w:after="0"/>
-        <w:jc w:val="both"/>
-      </w:pPr>
-      <w:r>
-        <w:t>Ernie – working on screen output</w:t>
-      </w:r>
-    </w:p>
-    <w:p>
-      <w:pPr>
-        <w:spacing w:after="0"/>
-        <w:jc w:val="both"/>
-      </w:pPr>
-      <w:r>
-        <w:t>Oscar – working on robot arms</w:t>
-      </w:r>
-    </w:p>
-    <w:p>
-      <w:pPr>
-        <w:spacing w:after="0"/>
-        <w:jc w:val="both"/>
-      </w:pPr>
-      <w:r>
-        <w:t xml:space="preserve">Abel </w:t>
-      </w:r>
-      <w:r>
-        <w:t>–</w:t>
-      </w:r>
-      <w:r>
-        <w:t xml:space="preserve"> </w:t>
-      </w:r>
-      <w:r>
-        <w:t>door animation completed</w:t>
-      </w:r>
-    </w:p>
-    <w:p>
-      <w:pPr>
-        <w:spacing w:after="0"/>
-        <w:jc w:val="both"/>
-      </w:pPr>
-      <w:r>
-        <w:t>Pech – working on Hello World picture</w:t>
-      </w:r>
-    </w:p>
-    <w:p>
-      <w:pPr>
-        <w:spacing w:after="0"/>
-        <w:jc w:val="both"/>
-      </w:pPr>
-      <w:r>
-        <w:t>Tariq – Updated MIT schedule and Sprint Meetings</w:t>
-      </w:r>
-    </w:p>
-    <w:p>
-      <w:pPr>
-        <w:spacing w:after="0"/>
-        <w:jc w:val="both"/>
-      </w:pPr>
-    </w:p>
-    <w:p>
-      <w:pPr>
-        <w:spacing w:after="0"/>
-        <w:jc w:val="center"/>
-        <w:rPr>
-          <w:b/>
-          <w:sz w:val="48"/>
-          <w:szCs w:val="48"/>
-        </w:rPr>
-      </w:pPr>
-      <w:r>
-        <w:rPr>
-          <w:b/>
-          <w:sz w:val="48"/>
-          <w:szCs w:val="48"/>
-        </w:rPr>
-        <w:t xml:space="preserve">Sprint Meeting </w:t>
-      </w:r>
-      <w:r>
-        <w:rPr>
-          <w:b/>
-          <w:sz w:val="48"/>
-          <w:szCs w:val="48"/>
-        </w:rPr>
-        <w:t>10-8</w:t>
-      </w:r>
-      <w:r>
-        <w:rPr>
-          <w:b/>
-          <w:sz w:val="48"/>
-          <w:szCs w:val="48"/>
-        </w:rPr>
-        <w:t>-14</w:t>
-      </w:r>
-    </w:p>
-    <w:p>
-      <w:pPr>
-        <w:spacing w:after="0"/>
-        <w:jc w:val="center"/>
       </w:pPr>
       <w:r>
         <w:rPr>
@@ -1043,29 +1184,20 @@
         <w:spacing w:after="0"/>
       </w:pPr>
       <w:r>
-        <w:t xml:space="preserve">Tasks during the sprint were </w:t>
-      </w:r>
-      <w:r>
-        <w:t>discussed which is in the Sprint</w:t>
-      </w:r>
-      <w:r>
-        <w:t xml:space="preserve"> Retrospective. Tasks were given out to each member for the duration of the new sprint:</w:t>
-      </w:r>
-    </w:p>
-    <w:p>
-      <w:pPr>
-        <w:spacing w:after="0"/>
-      </w:pPr>
-    </w:p>
-    <w:p>
-      <w:pPr>
-        <w:spacing w:after="0"/>
-      </w:pPr>
-      <w:r>
-        <w:t xml:space="preserve">Danny – </w:t>
-      </w:r>
-      <w:r>
-        <w:t>Make improvement on UI and work on new UI for 2</w:t>
+        <w:t>Tasks during the sprint were discussed which is in the Sprint Retrospective. Tasks were given out to each member for the duration of the new sprint:</w:t>
+      </w:r>
+    </w:p>
+    <w:p>
+      <w:pPr>
+        <w:spacing w:after="0"/>
+      </w:pPr>
+    </w:p>
+    <w:p>
+      <w:pPr>
+        <w:spacing w:after="0"/>
+      </w:pPr>
+      <w:r>
+        <w:t>Danny – Make improvement on UI and work on new UI for 2</w:t>
       </w:r>
       <w:r>
         <w:rPr>
@@ -1082,10 +1214,7 @@
         <w:spacing w:after="0"/>
       </w:pPr>
       <w:r>
-        <w:t xml:space="preserve">Oscar – </w:t>
-      </w:r>
-      <w:r>
-        <w:t>Make food objects for 2</w:t>
+        <w:t>Oscar – Make food objects for 2</w:t>
       </w:r>
       <w:r>
         <w:rPr>
@@ -1102,10 +1231,7 @@
         <w:spacing w:after="0"/>
       </w:pPr>
       <w:r>
-        <w:t xml:space="preserve">Ernie – Make </w:t>
-      </w:r>
-      <w:r>
-        <w:t>text pop up when interacting with objects. Work on terminal</w:t>
+        <w:t>Ernie – Make text pop up when interacting with objects. Work on terminal</w:t>
       </w:r>
     </w:p>
     <w:p>
@@ -1116,10 +1242,7 @@
         <w:spacing w:after="0"/>
       </w:pPr>
       <w:r>
-        <w:t xml:space="preserve">Kasun – </w:t>
-      </w:r>
-      <w:r>
-        <w:t>Work on corridor between levels</w:t>
+        <w:t>Kasun – Work on corridor between levels</w:t>
       </w:r>
     </w:p>
     <w:p>
@@ -1130,32 +1253,23 @@
         <w:spacing w:after="0"/>
       </w:pPr>
       <w:r>
-        <w:t xml:space="preserve">Joseph – </w:t>
-      </w:r>
-      <w:r>
-        <w:t>Make scary objects for levels</w:t>
-      </w:r>
-    </w:p>
-    <w:p>
-      <w:pPr>
-        <w:spacing w:after="0"/>
-      </w:pPr>
-      <w:r>
-        <w:t>Abel –</w:t>
-      </w:r>
-      <w:r>
-        <w:t xml:space="preserve"> Try to make robot arms not go through walls</w:t>
-      </w:r>
-    </w:p>
-    <w:p>
-      <w:pPr>
-        <w:spacing w:after="0"/>
-      </w:pPr>
-      <w:r>
-        <w:t xml:space="preserve">Tariq – </w:t>
-      </w:r>
-      <w:r>
-        <w:t>Continue working on music and sound effects</w:t>
+        <w:t>Joseph – Make scary objects for levels</w:t>
+      </w:r>
+    </w:p>
+    <w:p>
+      <w:pPr>
+        <w:spacing w:after="0"/>
+      </w:pPr>
+      <w:r>
+        <w:t>Abel – Try to make robot arms not go through walls</w:t>
+      </w:r>
+    </w:p>
+    <w:p>
+      <w:pPr>
+        <w:spacing w:after="0"/>
+      </w:pPr>
+      <w:r>
+        <w:t>Tariq – Continue working on music and sound effects</w:t>
       </w:r>
       <w:r>
         <w:t>. Perform research on cut-scenes.</w:t>
@@ -1166,10 +1280,7 @@
         <w:spacing w:after="0"/>
       </w:pPr>
       <w:r>
-        <w:t xml:space="preserve">Pech – </w:t>
-      </w:r>
-      <w:r>
-        <w:t>Make wall decoration of food objects. Make walls bloody</w:t>
+        <w:t>Pech – Make wall decoration of food objects. Make walls bloody</w:t>
       </w:r>
     </w:p>
     <w:p>
@@ -1207,12 +1318,24 @@
           <w:szCs w:val="48"/>
         </w:rPr>
       </w:pPr>
-      <w:r>
-        <w:rPr>
-          <w:b/>
-          <w:sz w:val="48"/>
-          <w:szCs w:val="48"/>
-        </w:rPr>
+    </w:p>
+    <w:p>
+      <w:pPr>
+        <w:spacing w:after="0"/>
+        <w:jc w:val="center"/>
+        <w:rPr>
+          <w:b/>
+          <w:sz w:val="48"/>
+          <w:szCs w:val="48"/>
+        </w:rPr>
+      </w:pPr>
+      <w:r>
+        <w:rPr>
+          <w:b/>
+          <w:sz w:val="48"/>
+          <w:szCs w:val="48"/>
+        </w:rPr>
+        <w:lastRenderedPageBreak/>
         <w:t>Meeting 10-13</w:t>
       </w:r>
       <w:r>
@@ -1250,94 +1373,70 @@
         <w:jc w:val="both"/>
       </w:pPr>
       <w:r>
-        <w:t xml:space="preserve">Joseph – </w:t>
-      </w:r>
-      <w:r>
-        <w:t>Found some scary objects such as skeleton, hatchet, teddy bear, etc.</w:t>
-      </w:r>
-    </w:p>
-    <w:p>
-      <w:pPr>
-        <w:spacing w:after="0"/>
-        <w:jc w:val="both"/>
-      </w:pPr>
-      <w:r>
-        <w:t xml:space="preserve">Kasun – </w:t>
-      </w:r>
-      <w:r>
-        <w:t>Working on corridor</w:t>
-      </w:r>
-    </w:p>
-    <w:p>
-      <w:pPr>
-        <w:spacing w:after="0"/>
-        <w:jc w:val="both"/>
-      </w:pPr>
-      <w:r>
-        <w:t xml:space="preserve">Dani – </w:t>
-      </w:r>
-      <w:r>
-        <w:t>Made great progress on UI</w:t>
-      </w:r>
-    </w:p>
-    <w:p>
-      <w:pPr>
-        <w:spacing w:after="0"/>
-        <w:jc w:val="both"/>
-      </w:pPr>
-      <w:r>
-        <w:t xml:space="preserve">Ernie – </w:t>
-      </w:r>
-      <w:r>
-        <w:t>created a functional terminal</w:t>
-      </w:r>
-    </w:p>
-    <w:p>
-      <w:pPr>
-        <w:spacing w:after="0"/>
-        <w:jc w:val="both"/>
-      </w:pPr>
-      <w:r>
-        <w:t xml:space="preserve">Oscar – </w:t>
-      </w:r>
-      <w:r>
-        <w:t>Found some food objects</w:t>
-      </w:r>
-    </w:p>
-    <w:p>
-      <w:pPr>
-        <w:spacing w:after="0"/>
-        <w:jc w:val="both"/>
-      </w:pPr>
-      <w:r>
-        <w:t xml:space="preserve">Abel – </w:t>
-      </w:r>
-      <w:r>
-        <w:t>absent</w:t>
-      </w:r>
-    </w:p>
-    <w:p>
-      <w:pPr>
-        <w:spacing w:after="0"/>
-        <w:jc w:val="both"/>
-      </w:pPr>
-      <w:r>
-        <w:t xml:space="preserve">Pech – working on </w:t>
-      </w:r>
-      <w:r>
-        <w:t>multiple wall decorations</w:t>
-      </w:r>
-    </w:p>
-    <w:p>
-      <w:pPr>
-        <w:spacing w:after="0"/>
-        <w:jc w:val="both"/>
-      </w:pPr>
-      <w:r>
-        <w:t xml:space="preserve">Tariq – </w:t>
-      </w:r>
-      <w:r>
-        <w:t>more music was added to level</w:t>
+        <w:t>Joseph – Found some scary objects such as skeleton, hatchet, teddy bear, etc.</w:t>
+      </w:r>
+    </w:p>
+    <w:p>
+      <w:pPr>
+        <w:spacing w:after="0"/>
+        <w:jc w:val="both"/>
+      </w:pPr>
+      <w:r>
+        <w:t>Kasun – Working on corridor</w:t>
+      </w:r>
+    </w:p>
+    <w:p>
+      <w:pPr>
+        <w:spacing w:after="0"/>
+        <w:jc w:val="both"/>
+      </w:pPr>
+      <w:r>
+        <w:t>Dani – Made great progress on UI</w:t>
+      </w:r>
+    </w:p>
+    <w:p>
+      <w:pPr>
+        <w:spacing w:after="0"/>
+        <w:jc w:val="both"/>
+      </w:pPr>
+      <w:r>
+        <w:t>Ernie – created a functional terminal</w:t>
+      </w:r>
+    </w:p>
+    <w:p>
+      <w:pPr>
+        <w:spacing w:after="0"/>
+        <w:jc w:val="both"/>
+      </w:pPr>
+      <w:r>
+        <w:t>Oscar – Found some food objects</w:t>
+      </w:r>
+    </w:p>
+    <w:p>
+      <w:pPr>
+        <w:spacing w:after="0"/>
+        <w:jc w:val="both"/>
+      </w:pPr>
+      <w:r>
+        <w:t>Abel – absent</w:t>
+      </w:r>
+    </w:p>
+    <w:p>
+      <w:pPr>
+        <w:spacing w:after="0"/>
+        <w:jc w:val="both"/>
+      </w:pPr>
+      <w:r>
+        <w:t>Pech – working on multiple wall decorations</w:t>
+      </w:r>
+    </w:p>
+    <w:p>
+      <w:pPr>
+        <w:spacing w:after="0"/>
+        <w:jc w:val="both"/>
+      </w:pPr>
+      <w:r>
+        <w:t>Tariq – more music was added to level</w:t>
       </w:r>
     </w:p>
     <w:p>

</xml_diff>